<commit_message>
commit before doing the right through cache
</commit_message>
<xml_diff>
--- a/REsults so far.docx
+++ b/REsults so far.docx
@@ -4,6 +4,9 @@
   <w:body>
     <w:p>
       <w:r>
+        <w:rPr>
+          <w:noProof/>
+        </w:rPr>
         <w:drawing>
           <wp:inline distT="0" distB="0" distL="0" distR="0" wp14:anchorId="1C221C68" wp14:editId="447F2F5F">
             <wp:extent cx="5731510" cy="6343650"/>
@@ -45,6 +48,9 @@
     <w:p/>
     <w:p>
       <w:r>
+        <w:rPr>
+          <w:noProof/>
+        </w:rPr>
         <w:lastRenderedPageBreak/>
         <w:drawing>
           <wp:anchor distT="0" distB="0" distL="114300" distR="114300" simplePos="0" relativeHeight="251658240" behindDoc="0" locked="0" layoutInCell="1" allowOverlap="1" wp14:anchorId="29D8DC18" wp14:editId="43226498">
@@ -119,6 +125,9 @@
     <w:p/>
     <w:p>
       <w:r>
+        <w:rPr>
+          <w:noProof/>
+        </w:rPr>
         <w:lastRenderedPageBreak/>
         <w:drawing>
           <wp:inline distT="0" distB="0" distL="0" distR="0" wp14:anchorId="61DB27C0" wp14:editId="18F55E5A">
@@ -162,7 +171,15 @@
     </w:p>
     <w:p/>
     <w:p>
+      <w:pPr>
+        <w:rPr>
+          <w:noProof/>
+        </w:rPr>
+      </w:pPr>
       <w:r>
+        <w:rPr>
+          <w:noProof/>
+        </w:rPr>
         <w:lastRenderedPageBreak/>
         <w:drawing>
           <wp:inline distT="0" distB="0" distL="0" distR="0" wp14:anchorId="61488845" wp14:editId="491AB0F3">
@@ -201,8 +218,49 @@
         </w:drawing>
       </w:r>
     </w:p>
+    <w:p/>
+    <w:p>
+      <w:r>
+        <w:lastRenderedPageBreak/>
+        <w:drawing>
+          <wp:inline distT="0" distB="0" distL="0" distR="0" wp14:anchorId="6460EDFB" wp14:editId="4D968FF2">
+            <wp:extent cx="5731510" cy="5737860"/>
+            <wp:effectExtent l="0" t="0" r="2540" b="0"/>
+            <wp:docPr id="33028621" name="Picture 1"/>
+            <wp:cNvGraphicFramePr>
+              <a:graphicFrameLocks xmlns:a="http://schemas.openxmlformats.org/drawingml/2006/main" noChangeAspect="1"/>
+            </wp:cNvGraphicFramePr>
+            <a:graphic xmlns:a="http://schemas.openxmlformats.org/drawingml/2006/main">
+              <a:graphicData uri="http://schemas.openxmlformats.org/drawingml/2006/picture">
+                <pic:pic xmlns:pic="http://schemas.openxmlformats.org/drawingml/2006/picture">
+                  <pic:nvPicPr>
+                    <pic:cNvPr id="33028621" name=""/>
+                    <pic:cNvPicPr/>
+                  </pic:nvPicPr>
+                  <pic:blipFill>
+                    <a:blip r:embed="rId10"/>
+                    <a:stretch>
+                      <a:fillRect/>
+                    </a:stretch>
+                  </pic:blipFill>
+                  <pic:spPr>
+                    <a:xfrm>
+                      <a:off x="0" y="0"/>
+                      <a:ext cx="5731510" cy="5737860"/>
+                    </a:xfrm>
+                    <a:prstGeom prst="rect">
+                      <a:avLst/>
+                    </a:prstGeom>
+                  </pic:spPr>
+                </pic:pic>
+              </a:graphicData>
+            </a:graphic>
+          </wp:inline>
+        </w:drawing>
+      </w:r>
+    </w:p>
     <w:sectPr>
-      <w:headerReference w:type="default" r:id="rId10"/>
+      <w:headerReference w:type="default" r:id="rId11"/>
       <w:pgSz w:w="11906" w:h="16838"/>
       <w:pgMar w:top="1440" w:right="1440" w:bottom="1440" w:left="1440" w:header="708" w:footer="708" w:gutter="0"/>
       <w:cols w:space="708"/>

</xml_diff>

<commit_message>
Working ui with ram cache
</commit_message>
<xml_diff>
--- a/REsults so far.docx
+++ b/REsults so far.docx
@@ -220,6 +220,54 @@
     </w:p>
     <w:p/>
     <w:p>
+      <w:pPr>
+        <w:tabs>
+          <w:tab w:val="left" w:pos="973"/>
+        </w:tabs>
+      </w:pPr>
+      <w:r>
+        <w:lastRenderedPageBreak/>
+        <w:tab/>
+      </w:r>
+      <w:r>
+        <w:drawing>
+          <wp:inline distT="0" distB="0" distL="0" distR="0" wp14:anchorId="3590724C" wp14:editId="017DB012">
+            <wp:extent cx="3977985" cy="6828112"/>
+            <wp:effectExtent l="0" t="0" r="3810" b="0"/>
+            <wp:docPr id="843736638" name="Picture 1"/>
+            <wp:cNvGraphicFramePr>
+              <a:graphicFrameLocks xmlns:a="http://schemas.openxmlformats.org/drawingml/2006/main" noChangeAspect="1"/>
+            </wp:cNvGraphicFramePr>
+            <a:graphic xmlns:a="http://schemas.openxmlformats.org/drawingml/2006/main">
+              <a:graphicData uri="http://schemas.openxmlformats.org/drawingml/2006/picture">
+                <pic:pic xmlns:pic="http://schemas.openxmlformats.org/drawingml/2006/picture">
+                  <pic:nvPicPr>
+                    <pic:cNvPr id="843736638" name=""/>
+                    <pic:cNvPicPr/>
+                  </pic:nvPicPr>
+                  <pic:blipFill>
+                    <a:blip r:embed="rId10"/>
+                    <a:stretch>
+                      <a:fillRect/>
+                    </a:stretch>
+                  </pic:blipFill>
+                  <pic:spPr>
+                    <a:xfrm>
+                      <a:off x="0" y="0"/>
+                      <a:ext cx="3977985" cy="6828112"/>
+                    </a:xfrm>
+                    <a:prstGeom prst="rect">
+                      <a:avLst/>
+                    </a:prstGeom>
+                  </pic:spPr>
+                </pic:pic>
+              </a:graphicData>
+            </a:graphic>
+          </wp:inline>
+        </w:drawing>
+      </w:r>
+    </w:p>
+    <w:p>
       <w:r>
         <w:lastRenderedPageBreak/>
         <w:drawing>
@@ -238,7 +286,7 @@
                     <pic:cNvPicPr/>
                   </pic:nvPicPr>
                   <pic:blipFill>
-                    <a:blip r:embed="rId10"/>
+                    <a:blip r:embed="rId11"/>
                     <a:stretch>
                       <a:fillRect/>
                     </a:stretch>
@@ -260,7 +308,7 @@
       </w:r>
     </w:p>
     <w:sectPr>
-      <w:headerReference w:type="default" r:id="rId11"/>
+      <w:headerReference w:type="default" r:id="rId12"/>
       <w:pgSz w:w="11906" w:h="16838"/>
       <w:pgMar w:top="1440" w:right="1440" w:bottom="1440" w:left="1440" w:header="708" w:footer="708" w:gutter="0"/>
       <w:cols w:space="708"/>

</xml_diff>